<commit_message>
Downloaded the react starter kit applications
</commit_message>
<xml_diff>
--- a/Redux.docx
+++ b/Redux.docx
@@ -437,13 +437,7 @@
         <w:ind w:left="50"/>
       </w:pPr>
       <w:r>
-        <w:t xml:space="preserve">We are going to save all the </w:t>
-      </w:r>
-      <w:r>
-        <w:t>action</w:t>
-      </w:r>
-      <w:r>
-        <w:t>s in an constants file</w:t>
+        <w:t>We are going to save all the actions in an constants file</w:t>
       </w:r>
     </w:p>
     <w:p>
@@ -1114,34 +1108,1220 @@
       <w:r>
         <w:t>.</w:t>
       </w:r>
+    </w:p>
+    <w:p>
+      <w:pPr>
+        <w:pStyle w:val="ListParagraph"/>
+        <w:numPr>
+          <w:ilvl w:val="0"/>
+          <w:numId w:val="1"/>
+        </w:numPr>
+      </w:pPr>
+    </w:p>
+    <w:p/>
+    <w:p/>
+    <w:p/>
+    <w:p/>
+    <w:p/>
+    <w:p/>
+    <w:p/>
+    <w:p/>
+    <w:p/>
+    <w:p>
+      <w:r>
+        <w:t>The initial setup for the redux takes some time to setup. It will handle us to solve the components very easily</w:t>
+      </w:r>
+    </w:p>
+    <w:p>
+      <w:r>
+        <w:t>The below is an representation of how the react works, the root node is going to send the data to the child in the form of the props and it self manages the whole state.</w:t>
+      </w:r>
+    </w:p>
+    <w:p>
+      <w:r>
+        <w:rPr>
+          <w:noProof/>
+        </w:rPr>
+        <w:drawing>
+          <wp:inline distT="0" distB="0" distL="0" distR="0" wp14:anchorId="5882CE7A" wp14:editId="7A798DCC">
+            <wp:extent cx="5731510" cy="3054985"/>
+            <wp:effectExtent l="0" t="0" r="2540" b="0"/>
+            <wp:docPr id="3" name="Picture 3"/>
+            <wp:cNvGraphicFramePr>
+              <a:graphicFrameLocks xmlns:a="http://schemas.openxmlformats.org/drawingml/2006/main" noChangeAspect="1"/>
+            </wp:cNvGraphicFramePr>
+            <a:graphic xmlns:a="http://schemas.openxmlformats.org/drawingml/2006/main">
+              <a:graphicData uri="http://schemas.openxmlformats.org/drawingml/2006/picture">
+                <pic:pic xmlns:pic="http://schemas.openxmlformats.org/drawingml/2006/picture">
+                  <pic:nvPicPr>
+                    <pic:cNvPr id="1" name=""/>
+                    <pic:cNvPicPr/>
+                  </pic:nvPicPr>
+                  <pic:blipFill>
+                    <a:blip r:embed="rId12"/>
+                    <a:stretch>
+                      <a:fillRect/>
+                    </a:stretch>
+                  </pic:blipFill>
+                  <pic:spPr>
+                    <a:xfrm>
+                      <a:off x="0" y="0"/>
+                      <a:ext cx="5731510" cy="3054985"/>
+                    </a:xfrm>
+                    <a:prstGeom prst="rect">
+                      <a:avLst/>
+                    </a:prstGeom>
+                  </pic:spPr>
+                </pic:pic>
+              </a:graphicData>
+            </a:graphic>
+          </wp:inline>
+        </w:drawing>
+      </w:r>
+    </w:p>
+    <w:p>
+      <w:r>
+        <w:t>What if there are different components which require the same data, how are we going to handle that part?</w:t>
+      </w:r>
+    </w:p>
+    <w:p>
+      <w:r>
+        <w:rPr>
+          <w:noProof/>
+        </w:rPr>
+        <w:drawing>
+          <wp:inline distT="0" distB="0" distL="0" distR="0" wp14:anchorId="4C1C5077" wp14:editId="51A5DC42">
+            <wp:extent cx="5731510" cy="3072130"/>
+            <wp:effectExtent l="0" t="0" r="2540" b="0"/>
+            <wp:docPr id="7" name="Picture 7"/>
+            <wp:cNvGraphicFramePr>
+              <a:graphicFrameLocks xmlns:a="http://schemas.openxmlformats.org/drawingml/2006/main" noChangeAspect="1"/>
+            </wp:cNvGraphicFramePr>
+            <a:graphic xmlns:a="http://schemas.openxmlformats.org/drawingml/2006/main">
+              <a:graphicData uri="http://schemas.openxmlformats.org/drawingml/2006/picture">
+                <pic:pic xmlns:pic="http://schemas.openxmlformats.org/drawingml/2006/picture">
+                  <pic:nvPicPr>
+                    <pic:cNvPr id="1" name=""/>
+                    <pic:cNvPicPr/>
+                  </pic:nvPicPr>
+                  <pic:blipFill>
+                    <a:blip r:embed="rId13"/>
+                    <a:stretch>
+                      <a:fillRect/>
+                    </a:stretch>
+                  </pic:blipFill>
+                  <pic:spPr>
+                    <a:xfrm>
+                      <a:off x="0" y="0"/>
+                      <a:ext cx="5731510" cy="3072130"/>
+                    </a:xfrm>
+                    <a:prstGeom prst="rect">
+                      <a:avLst/>
+                    </a:prstGeom>
+                  </pic:spPr>
+                </pic:pic>
+              </a:graphicData>
+            </a:graphic>
+          </wp:inline>
+        </w:drawing>
+      </w:r>
+    </w:p>
+    <w:p/>
+    <w:p/>
+    <w:p/>
+    <w:p/>
+    <w:p>
+      <w:pPr>
+        <w:pStyle w:val="ListParagraph"/>
+        <w:numPr>
+          <w:ilvl w:val="0"/>
+          <w:numId w:val="1"/>
+        </w:numPr>
+      </w:pPr>
+      <w:r>
+        <w:t>The first option is to get the data from the root node to the child nodes by the help of the state and props to the children.</w:t>
+      </w:r>
+    </w:p>
+    <w:p>
+      <w:pPr>
+        <w:pStyle w:val="ListParagraph"/>
+        <w:numPr>
+          <w:ilvl w:val="0"/>
+          <w:numId w:val="1"/>
+        </w:numPr>
+      </w:pPr>
+      <w:r>
+        <w:rPr>
+          <w:noProof/>
+        </w:rPr>
+        <w:drawing>
+          <wp:inline distT="0" distB="0" distL="0" distR="0" wp14:anchorId="1D0FFCC7" wp14:editId="2085526C">
+            <wp:extent cx="5731510" cy="2804795"/>
+            <wp:effectExtent l="0" t="0" r="2540" b="0"/>
+            <wp:docPr id="8" name="Picture 8"/>
+            <wp:cNvGraphicFramePr>
+              <a:graphicFrameLocks xmlns:a="http://schemas.openxmlformats.org/drawingml/2006/main" noChangeAspect="1"/>
+            </wp:cNvGraphicFramePr>
+            <a:graphic xmlns:a="http://schemas.openxmlformats.org/drawingml/2006/main">
+              <a:graphicData uri="http://schemas.openxmlformats.org/drawingml/2006/picture">
+                <pic:pic xmlns:pic="http://schemas.openxmlformats.org/drawingml/2006/picture">
+                  <pic:nvPicPr>
+                    <pic:cNvPr id="1" name=""/>
+                    <pic:cNvPicPr/>
+                  </pic:nvPicPr>
+                  <pic:blipFill>
+                    <a:blip r:embed="rId14"/>
+                    <a:stretch>
+                      <a:fillRect/>
+                    </a:stretch>
+                  </pic:blipFill>
+                  <pic:spPr>
+                    <a:xfrm>
+                      <a:off x="0" y="0"/>
+                      <a:ext cx="5731510" cy="2804795"/>
+                    </a:xfrm>
+                    <a:prstGeom prst="rect">
+                      <a:avLst/>
+                    </a:prstGeom>
+                  </pic:spPr>
+                </pic:pic>
+              </a:graphicData>
+            </a:graphic>
+          </wp:inline>
+        </w:drawing>
+      </w:r>
+    </w:p>
+    <w:p>
+      <w:pPr>
+        <w:pStyle w:val="ListParagraph"/>
+        <w:ind w:left="410"/>
+      </w:pPr>
+    </w:p>
+    <w:p>
+      <w:r>
+        <w:t xml:space="preserve">The only components which require the </w:t>
+      </w:r>
+      <w:r>
+        <w:t>data are two components but we are passing the throughout the other props which are just passing down the props, this problem is known as prop drilling.</w:t>
+      </w:r>
+    </w:p>
+    <w:p>
+      <w:r>
+        <w:rPr>
+          <w:noProof/>
+        </w:rPr>
+        <w:drawing>
+          <wp:inline distT="0" distB="0" distL="0" distR="0" wp14:anchorId="1BC9C330" wp14:editId="7A548911">
+            <wp:extent cx="5731510" cy="2477135"/>
+            <wp:effectExtent l="0" t="0" r="2540" b="0"/>
+            <wp:docPr id="9" name="Picture 9"/>
+            <wp:cNvGraphicFramePr>
+              <a:graphicFrameLocks xmlns:a="http://schemas.openxmlformats.org/drawingml/2006/main" noChangeAspect="1"/>
+            </wp:cNvGraphicFramePr>
+            <a:graphic xmlns:a="http://schemas.openxmlformats.org/drawingml/2006/main">
+              <a:graphicData uri="http://schemas.openxmlformats.org/drawingml/2006/picture">
+                <pic:pic xmlns:pic="http://schemas.openxmlformats.org/drawingml/2006/picture">
+                  <pic:nvPicPr>
+                    <pic:cNvPr id="1" name=""/>
+                    <pic:cNvPicPr/>
+                  </pic:nvPicPr>
+                  <pic:blipFill>
+                    <a:blip r:embed="rId15"/>
+                    <a:stretch>
+                      <a:fillRect/>
+                    </a:stretch>
+                  </pic:blipFill>
+                  <pic:spPr>
+                    <a:xfrm>
+                      <a:off x="0" y="0"/>
+                      <a:ext cx="5731510" cy="2477135"/>
+                    </a:xfrm>
+                    <a:prstGeom prst="rect">
+                      <a:avLst/>
+                    </a:prstGeom>
+                  </pic:spPr>
+                </pic:pic>
+              </a:graphicData>
+            </a:graphic>
+          </wp:inline>
+        </w:drawing>
+      </w:r>
+    </w:p>
+    <w:p>
+      <w:pPr>
+        <w:pStyle w:val="ListParagraph"/>
+        <w:numPr>
+          <w:ilvl w:val="0"/>
+          <w:numId w:val="1"/>
+        </w:numPr>
+      </w:pPr>
+      <w:r>
+        <w:t xml:space="preserve">The other option is by the help of the reacts context. The </w:t>
+      </w:r>
+      <w:proofErr w:type="spellStart"/>
+      <w:r>
+        <w:t>usercontext.provider</w:t>
+      </w:r>
+      <w:proofErr w:type="spellEnd"/>
+      <w:r>
+        <w:t xml:space="preserve"> holds the user data and the functions and the components consume the </w:t>
+      </w:r>
+      <w:proofErr w:type="spellStart"/>
+      <w:r>
+        <w:t>usercontext</w:t>
+      </w:r>
+      <w:proofErr w:type="spellEnd"/>
+      <w:r>
+        <w:t xml:space="preserve"> by the help of the consumer.</w:t>
+      </w:r>
+    </w:p>
+    <w:p>
+      <w:pPr>
+        <w:pStyle w:val="ListParagraph"/>
+        <w:ind w:left="410"/>
+      </w:pPr>
+    </w:p>
+    <w:p>
+      <w:pPr>
+        <w:pStyle w:val="ListParagraph"/>
+        <w:ind w:left="410"/>
+      </w:pPr>
+    </w:p>
+    <w:p>
+      <w:pPr>
+        <w:pStyle w:val="ListParagraph"/>
+        <w:ind w:left="410"/>
+      </w:pPr>
+      <w:r>
+        <w:rPr>
+          <w:noProof/>
+        </w:rPr>
+        <w:lastRenderedPageBreak/>
+        <w:drawing>
+          <wp:inline distT="0" distB="0" distL="0" distR="0" wp14:anchorId="0CA300E6" wp14:editId="7C872E48">
+            <wp:extent cx="5580420" cy="2262215"/>
+            <wp:effectExtent l="0" t="0" r="1270" b="5080"/>
+            <wp:docPr id="10" name="Picture 10"/>
+            <wp:cNvGraphicFramePr>
+              <a:graphicFrameLocks xmlns:a="http://schemas.openxmlformats.org/drawingml/2006/main" noChangeAspect="1"/>
+            </wp:cNvGraphicFramePr>
+            <a:graphic xmlns:a="http://schemas.openxmlformats.org/drawingml/2006/main">
+              <a:graphicData uri="http://schemas.openxmlformats.org/drawingml/2006/picture">
+                <pic:pic xmlns:pic="http://schemas.openxmlformats.org/drawingml/2006/picture">
+                  <pic:nvPicPr>
+                    <pic:cNvPr id="1" name=""/>
+                    <pic:cNvPicPr/>
+                  </pic:nvPicPr>
+                  <pic:blipFill>
+                    <a:blip r:embed="rId16"/>
+                    <a:stretch>
+                      <a:fillRect/>
+                    </a:stretch>
+                  </pic:blipFill>
+                  <pic:spPr>
+                    <a:xfrm>
+                      <a:off x="0" y="0"/>
+                      <a:ext cx="5626462" cy="2280880"/>
+                    </a:xfrm>
+                    <a:prstGeom prst="rect">
+                      <a:avLst/>
+                    </a:prstGeom>
+                  </pic:spPr>
+                </pic:pic>
+              </a:graphicData>
+            </a:graphic>
+          </wp:inline>
+        </w:drawing>
+      </w:r>
+    </w:p>
+    <w:p>
+      <w:pPr>
+        <w:pStyle w:val="ListParagraph"/>
+        <w:ind w:left="410"/>
+      </w:pPr>
+    </w:p>
+    <w:p>
+      <w:pPr>
+        <w:pStyle w:val="ListParagraph"/>
+        <w:ind w:left="410"/>
+      </w:pPr>
+    </w:p>
+    <w:p>
+      <w:pPr>
+        <w:pStyle w:val="ListParagraph"/>
+        <w:numPr>
+          <w:ilvl w:val="0"/>
+          <w:numId w:val="1"/>
+        </w:numPr>
+      </w:pPr>
+      <w:r>
+        <w:t xml:space="preserve">The third option is </w:t>
+      </w:r>
+      <w:r>
+        <w:rPr>
+          <w:b/>
+          <w:bCs/>
+        </w:rPr>
+        <w:t>Redux</w:t>
+      </w:r>
+      <w:r>
+        <w:t>.</w:t>
+      </w:r>
+    </w:p>
+    <w:p>
+      <w:pPr>
+        <w:pStyle w:val="ListParagraph"/>
+        <w:numPr>
+          <w:ilvl w:val="0"/>
+          <w:numId w:val="1"/>
+        </w:numPr>
+      </w:pPr>
+      <w:r>
+        <w:t xml:space="preserve">In the redux, we are going to have an </w:t>
+      </w:r>
+      <w:r>
+        <w:rPr>
+          <w:b/>
+          <w:bCs/>
+        </w:rPr>
+        <w:t>centralized store</w:t>
+      </w:r>
+      <w:r>
+        <w:t>. The store is similar to an local client side database. In the store, we are going to save the global data and the components can directly access the global data from the store.</w:t>
+      </w:r>
+    </w:p>
+    <w:p>
+      <w:pPr>
+        <w:pStyle w:val="ListParagraph"/>
+        <w:numPr>
+          <w:ilvl w:val="0"/>
+          <w:numId w:val="1"/>
+        </w:numPr>
+      </w:pPr>
+      <w:r>
+        <w:t>To change the data in the store, we have t</w:t>
+      </w:r>
+      <w:r>
+        <w:t>o dispatch an action to the store.</w:t>
+      </w:r>
+      <w:r>
+        <w:t xml:space="preserve"> </w:t>
+      </w:r>
+    </w:p>
+    <w:p>
+      <w:pPr>
+        <w:ind w:left="50"/>
+      </w:pPr>
+      <w:r>
+        <w:rPr>
+          <w:noProof/>
+        </w:rPr>
+        <w:drawing>
+          <wp:inline distT="0" distB="0" distL="0" distR="0" wp14:anchorId="36F1D079" wp14:editId="6D1A614F">
+            <wp:extent cx="5731510" cy="3797935"/>
+            <wp:effectExtent l="0" t="0" r="2540" b="0"/>
+            <wp:docPr id="11" name="Picture 11"/>
+            <wp:cNvGraphicFramePr>
+              <a:graphicFrameLocks xmlns:a="http://schemas.openxmlformats.org/drawingml/2006/main" noChangeAspect="1"/>
+            </wp:cNvGraphicFramePr>
+            <a:graphic xmlns:a="http://schemas.openxmlformats.org/drawingml/2006/main">
+              <a:graphicData uri="http://schemas.openxmlformats.org/drawingml/2006/picture">
+                <pic:pic xmlns:pic="http://schemas.openxmlformats.org/drawingml/2006/picture">
+                  <pic:nvPicPr>
+                    <pic:cNvPr id="1" name=""/>
+                    <pic:cNvPicPr/>
+                  </pic:nvPicPr>
+                  <pic:blipFill>
+                    <a:blip r:embed="rId17"/>
+                    <a:stretch>
+                      <a:fillRect/>
+                    </a:stretch>
+                  </pic:blipFill>
+                  <pic:spPr>
+                    <a:xfrm>
+                      <a:off x="0" y="0"/>
+                      <a:ext cx="5731510" cy="3797935"/>
+                    </a:xfrm>
+                    <a:prstGeom prst="rect">
+                      <a:avLst/>
+                    </a:prstGeom>
+                  </pic:spPr>
+                </pic:pic>
+              </a:graphicData>
+            </a:graphic>
+          </wp:inline>
+        </w:drawing>
+      </w:r>
+    </w:p>
+    <w:p>
+      <w:pPr>
+        <w:ind w:left="50"/>
+      </w:pPr>
+      <w:r>
+        <w:t xml:space="preserve">-After the action has been </w:t>
+      </w:r>
+      <w:proofErr w:type="spellStart"/>
+      <w:r>
+        <w:t>dispactched</w:t>
+      </w:r>
+      <w:proofErr w:type="spellEnd"/>
+      <w:r>
+        <w:t>, the store is going to update the new values in it and send the new data to the components.</w:t>
+      </w:r>
+    </w:p>
+    <w:p>
+      <w:pPr>
+        <w:ind w:left="50"/>
+      </w:pPr>
+      <w:r>
+        <w:rPr>
+          <w:noProof/>
+        </w:rPr>
+        <w:lastRenderedPageBreak/>
+        <w:drawing>
+          <wp:inline distT="0" distB="0" distL="0" distR="0" wp14:anchorId="423B422E" wp14:editId="03220553">
+            <wp:extent cx="5731510" cy="3833495"/>
+            <wp:effectExtent l="0" t="0" r="2540" b="0"/>
+            <wp:docPr id="12" name="Picture 12"/>
+            <wp:cNvGraphicFramePr>
+              <a:graphicFrameLocks xmlns:a="http://schemas.openxmlformats.org/drawingml/2006/main" noChangeAspect="1"/>
+            </wp:cNvGraphicFramePr>
+            <a:graphic xmlns:a="http://schemas.openxmlformats.org/drawingml/2006/main">
+              <a:graphicData uri="http://schemas.openxmlformats.org/drawingml/2006/picture">
+                <pic:pic xmlns:pic="http://schemas.openxmlformats.org/drawingml/2006/picture">
+                  <pic:nvPicPr>
+                    <pic:cNvPr id="1" name=""/>
+                    <pic:cNvPicPr/>
+                  </pic:nvPicPr>
+                  <pic:blipFill>
+                    <a:blip r:embed="rId18"/>
+                    <a:stretch>
+                      <a:fillRect/>
+                    </a:stretch>
+                  </pic:blipFill>
+                  <pic:spPr>
+                    <a:xfrm>
+                      <a:off x="0" y="0"/>
+                      <a:ext cx="5731510" cy="3833495"/>
+                    </a:xfrm>
+                    <a:prstGeom prst="rect">
+                      <a:avLst/>
+                    </a:prstGeom>
+                  </pic:spPr>
+                </pic:pic>
+              </a:graphicData>
+            </a:graphic>
+          </wp:inline>
+        </w:drawing>
+      </w:r>
+    </w:p>
+    <w:p>
+      <w:pPr>
+        <w:ind w:left="50"/>
+      </w:pPr>
+      <w:r>
+        <w:t>Where redux can perform brighter:</w:t>
+      </w:r>
+    </w:p>
+    <w:p>
+      <w:pPr>
+        <w:pStyle w:val="ListParagraph"/>
+        <w:numPr>
+          <w:ilvl w:val="0"/>
+          <w:numId w:val="1"/>
+        </w:numPr>
+      </w:pPr>
+      <w:r>
+        <w:t>When we complex data flows</w:t>
+      </w:r>
+    </w:p>
+    <w:p>
+      <w:pPr>
+        <w:pStyle w:val="ListParagraph"/>
+        <w:numPr>
+          <w:ilvl w:val="0"/>
+          <w:numId w:val="1"/>
+        </w:numPr>
+      </w:pPr>
+      <w:r>
+        <w:t>Same data in the different components</w:t>
+      </w:r>
+    </w:p>
+    <w:p>
+      <w:pPr>
+        <w:pStyle w:val="ListParagraph"/>
+        <w:numPr>
+          <w:ilvl w:val="0"/>
+          <w:numId w:val="1"/>
+        </w:numPr>
+      </w:pPr>
+      <w:r>
+        <w:t>When there is no parent-child relationship data</w:t>
+      </w:r>
+    </w:p>
+    <w:p>
+      <w:pPr>
+        <w:pStyle w:val="ListParagraph"/>
+        <w:numPr>
+          <w:ilvl w:val="0"/>
+          <w:numId w:val="1"/>
+        </w:numPr>
+      </w:pPr>
+      <w:r>
+        <w:t>When there are many types of actions such as the reads, writes and deletes to the application.</w:t>
+      </w:r>
+    </w:p>
+    <w:p>
+      <w:pPr>
+        <w:ind w:left="50"/>
+      </w:pPr>
+      <w:r>
+        <w:t>When to use redux:</w:t>
+      </w:r>
+    </w:p>
+    <w:p>
+      <w:pPr>
+        <w:ind w:left="50"/>
+      </w:pPr>
+      <w:r>
+        <w:rPr>
+          <w:noProof/>
+        </w:rPr>
+        <w:drawing>
+          <wp:inline distT="0" distB="0" distL="0" distR="0" wp14:anchorId="555684E7" wp14:editId="0ED9D27C">
+            <wp:extent cx="5731510" cy="1239520"/>
+            <wp:effectExtent l="0" t="0" r="2540" b="0"/>
+            <wp:docPr id="13" name="Picture 13"/>
+            <wp:cNvGraphicFramePr>
+              <a:graphicFrameLocks xmlns:a="http://schemas.openxmlformats.org/drawingml/2006/main" noChangeAspect="1"/>
+            </wp:cNvGraphicFramePr>
+            <a:graphic xmlns:a="http://schemas.openxmlformats.org/drawingml/2006/main">
+              <a:graphicData uri="http://schemas.openxmlformats.org/drawingml/2006/picture">
+                <pic:pic xmlns:pic="http://schemas.openxmlformats.org/drawingml/2006/picture">
+                  <pic:nvPicPr>
+                    <pic:cNvPr id="1" name=""/>
+                    <pic:cNvPicPr/>
+                  </pic:nvPicPr>
+                  <pic:blipFill>
+                    <a:blip r:embed="rId19"/>
+                    <a:stretch>
+                      <a:fillRect/>
+                    </a:stretch>
+                  </pic:blipFill>
+                  <pic:spPr>
+                    <a:xfrm>
+                      <a:off x="0" y="0"/>
+                      <a:ext cx="5731510" cy="1239520"/>
+                    </a:xfrm>
+                    <a:prstGeom prst="rect">
+                      <a:avLst/>
+                    </a:prstGeom>
+                  </pic:spPr>
+                </pic:pic>
+              </a:graphicData>
+            </a:graphic>
+          </wp:inline>
+        </w:drawing>
+      </w:r>
+    </w:p>
+    <w:p>
+      <w:pPr>
+        <w:ind w:left="50"/>
+        <w:rPr>
+          <w:b/>
+          <w:bCs/>
+          <w:sz w:val="24"/>
+          <w:szCs w:val="24"/>
+        </w:rPr>
+      </w:pPr>
+      <w:r>
+        <w:rPr>
+          <w:b/>
+          <w:bCs/>
+          <w:sz w:val="24"/>
+          <w:szCs w:val="24"/>
+        </w:rPr>
+        <w:t>Principles of Redux:</w:t>
+      </w:r>
+    </w:p>
+    <w:p>
+      <w:pPr>
+        <w:pStyle w:val="ListParagraph"/>
+        <w:numPr>
+          <w:ilvl w:val="0"/>
+          <w:numId w:val="1"/>
+        </w:numPr>
+      </w:pPr>
+      <w:r>
+        <w:t xml:space="preserve">One Immutable Store //By immutable, the state </w:t>
+      </w:r>
+      <w:proofErr w:type="spellStart"/>
+      <w:r>
+        <w:t>cant</w:t>
+      </w:r>
+      <w:proofErr w:type="spellEnd"/>
+      <w:r>
+        <w:t xml:space="preserve"> be changed directly, we have to use the dispatcher and action to change it.</w:t>
+      </w:r>
+    </w:p>
+    <w:p>
+      <w:pPr>
+        <w:pStyle w:val="ListParagraph"/>
+        <w:numPr>
+          <w:ilvl w:val="0"/>
+          <w:numId w:val="1"/>
+        </w:numPr>
+      </w:pPr>
+      <w:r>
+        <w:t>The only way to change the state Is through the action triggers in the application.</w:t>
+      </w:r>
+    </w:p>
+    <w:p>
+      <w:pPr>
+        <w:pStyle w:val="ListParagraph"/>
+        <w:numPr>
+          <w:ilvl w:val="0"/>
+          <w:numId w:val="1"/>
+        </w:numPr>
+      </w:pPr>
+      <w:r>
+        <w:t>The state changes are handled by the pure functions. These functions are known as the reducers, the reducers accepts a current state in the action and returns a new st</w:t>
+      </w:r>
+      <w:r>
+        <w:t>a</w:t>
+      </w:r>
+      <w:r>
+        <w:t>te to the application</w:t>
+      </w:r>
+    </w:p>
+    <w:p/>
+    <w:p/>
+    <w:p>
+      <w:r>
+        <w:lastRenderedPageBreak/>
+        <w:t xml:space="preserve"> Flux vs Redux</w:t>
+      </w:r>
+    </w:p>
+    <w:p>
+      <w:pPr>
+        <w:pStyle w:val="ListParagraph"/>
+        <w:numPr>
+          <w:ilvl w:val="0"/>
+          <w:numId w:val="1"/>
+        </w:numPr>
+      </w:pPr>
+      <w:r>
+        <w:t>In both the applications, the data flows down and the actions flow up which is the unidirectional data flow.</w:t>
+      </w:r>
+    </w:p>
+    <w:p>
+      <w:pPr>
+        <w:pStyle w:val="ListParagraph"/>
+        <w:numPr>
+          <w:ilvl w:val="0"/>
+          <w:numId w:val="1"/>
+        </w:numPr>
+      </w:pPr>
+      <w:r>
+        <w:t>Both have the same actions to change the state</w:t>
+      </w:r>
+    </w:p>
+    <w:p>
+      <w:pPr>
+        <w:pStyle w:val="ListParagraph"/>
+        <w:numPr>
+          <w:ilvl w:val="0"/>
+          <w:numId w:val="1"/>
+        </w:numPr>
+      </w:pPr>
+      <w:r>
+        <w:t>Both use the store to save the state, but in redux we only have one store whereas in the flux  we have  multiple stores to save the data.</w:t>
+      </w:r>
+    </w:p>
+    <w:p>
+      <w:pPr>
+        <w:ind w:left="50"/>
+      </w:pPr>
+    </w:p>
+    <w:p>
+      <w:pPr>
+        <w:ind w:left="50"/>
+      </w:pPr>
+      <w:r>
+        <w:t>In redux, we reducers, which take an current state in action and then return a new state.</w:t>
+      </w:r>
+    </w:p>
+    <w:p>
+      <w:pPr>
+        <w:ind w:left="50"/>
+      </w:pPr>
+      <w:r>
+        <w:t>Containers are just react components but their use is specific. They contain the logic for handling the data and actions, which are passed down to the components as props.</w:t>
+      </w:r>
+    </w:p>
+    <w:p>
+      <w:pPr>
+        <w:ind w:left="50"/>
+      </w:pPr>
+      <w:r>
+        <w:t>The redux store is immutable</w:t>
+      </w:r>
+    </w:p>
+    <w:p>
+      <w:pPr>
+        <w:ind w:left="50"/>
+      </w:pPr>
+      <w:r>
+        <w:t>The flow of the flux &amp; redux:</w:t>
+      </w:r>
+    </w:p>
+    <w:p>
+      <w:pPr>
+        <w:ind w:left="50"/>
+      </w:pPr>
+      <w:r>
+        <w:rPr>
+          <w:noProof/>
+        </w:rPr>
+        <w:drawing>
+          <wp:inline distT="0" distB="0" distL="0" distR="0" wp14:anchorId="7B6AFD33" wp14:editId="28336EAE">
+            <wp:extent cx="5731510" cy="2402840"/>
+            <wp:effectExtent l="0" t="0" r="2540" b="0"/>
+            <wp:docPr id="14" name="Picture 14"/>
+            <wp:cNvGraphicFramePr>
+              <a:graphicFrameLocks xmlns:a="http://schemas.openxmlformats.org/drawingml/2006/main" noChangeAspect="1"/>
+            </wp:cNvGraphicFramePr>
+            <a:graphic xmlns:a="http://schemas.openxmlformats.org/drawingml/2006/main">
+              <a:graphicData uri="http://schemas.openxmlformats.org/drawingml/2006/picture">
+                <pic:pic xmlns:pic="http://schemas.openxmlformats.org/drawingml/2006/picture">
+                  <pic:nvPicPr>
+                    <pic:cNvPr id="1" name=""/>
+                    <pic:cNvPicPr/>
+                  </pic:nvPicPr>
+                  <pic:blipFill>
+                    <a:blip r:embed="rId20"/>
+                    <a:stretch>
+                      <a:fillRect/>
+                    </a:stretch>
+                  </pic:blipFill>
+                  <pic:spPr>
+                    <a:xfrm>
+                      <a:off x="0" y="0"/>
+                      <a:ext cx="5731510" cy="2402840"/>
+                    </a:xfrm>
+                    <a:prstGeom prst="rect">
+                      <a:avLst/>
+                    </a:prstGeom>
+                  </pic:spPr>
+                </pic:pic>
+              </a:graphicData>
+            </a:graphic>
+          </wp:inline>
+        </w:drawing>
+      </w:r>
+    </w:p>
+    <w:p>
+      <w:pPr>
+        <w:ind w:left="50"/>
+      </w:pPr>
+      <w:r>
+        <w:t>The reducer is responsible for taking the state from the action and then updating  to provide a new state.</w:t>
+      </w:r>
+    </w:p>
+    <w:p>
+      <w:pPr>
+        <w:ind w:left="50"/>
+      </w:pPr>
+      <w:r>
+        <w:t>Differences between the flux and redux:</w:t>
+      </w:r>
+    </w:p>
+    <w:p>
+      <w:pPr>
+        <w:ind w:left="50"/>
+      </w:pPr>
+      <w:r>
+        <w:t>The stores contain the logic for changing the state and storing  the state in the flux but the state is stored in the store and the logic for changing the state is stored in the reducers.</w:t>
+      </w:r>
+    </w:p>
+    <w:p>
+      <w:pPr>
+        <w:ind w:left="50"/>
+      </w:pPr>
+      <w:r>
+        <w:rPr>
+          <w:noProof/>
+        </w:rPr>
+        <w:drawing>
+          <wp:inline distT="0" distB="0" distL="0" distR="0" wp14:anchorId="0E661C7E" wp14:editId="52425031">
+            <wp:extent cx="5731510" cy="2134870"/>
+            <wp:effectExtent l="0" t="0" r="2540" b="0"/>
+            <wp:docPr id="15" name="Picture 15"/>
+            <wp:cNvGraphicFramePr>
+              <a:graphicFrameLocks xmlns:a="http://schemas.openxmlformats.org/drawingml/2006/main" noChangeAspect="1"/>
+            </wp:cNvGraphicFramePr>
+            <a:graphic xmlns:a="http://schemas.openxmlformats.org/drawingml/2006/main">
+              <a:graphicData uri="http://schemas.openxmlformats.org/drawingml/2006/picture">
+                <pic:pic xmlns:pic="http://schemas.openxmlformats.org/drawingml/2006/picture">
+                  <pic:nvPicPr>
+                    <pic:cNvPr id="1" name=""/>
+                    <pic:cNvPicPr/>
+                  </pic:nvPicPr>
+                  <pic:blipFill>
+                    <a:blip r:embed="rId21"/>
+                    <a:stretch>
+                      <a:fillRect/>
+                    </a:stretch>
+                  </pic:blipFill>
+                  <pic:spPr>
+                    <a:xfrm>
+                      <a:off x="0" y="0"/>
+                      <a:ext cx="5731510" cy="2134870"/>
+                    </a:xfrm>
+                    <a:prstGeom prst="rect">
+                      <a:avLst/>
+                    </a:prstGeom>
+                  </pic:spPr>
+                </pic:pic>
+              </a:graphicData>
+            </a:graphic>
+          </wp:inline>
+        </w:drawing>
+      </w:r>
+    </w:p>
+    <w:p>
+      <w:pPr>
+        <w:ind w:left="50"/>
+      </w:pPr>
+      <w:r>
+        <w:lastRenderedPageBreak/>
+        <w:t>Redux Flow:</w:t>
+      </w:r>
+    </w:p>
+    <w:p>
+      <w:pPr>
+        <w:pStyle w:val="ListParagraph"/>
+        <w:numPr>
+          <w:ilvl w:val="0"/>
+          <w:numId w:val="1"/>
+        </w:numPr>
+      </w:pPr>
+      <w:r>
+        <w:t>We need to have the type of the action and the payload in the redux too</w:t>
+      </w:r>
+    </w:p>
+    <w:p>
+      <w:pPr>
+        <w:pStyle w:val="ListParagraph"/>
+        <w:numPr>
+          <w:ilvl w:val="0"/>
+          <w:numId w:val="1"/>
+        </w:numPr>
+      </w:pPr>
+      <w:r>
+        <w:t>This action will ultimately be handled by an reducer that returns new state based on the action passed.</w:t>
+      </w:r>
+    </w:p>
+    <w:p>
+      <w:pPr>
+        <w:ind w:left="50"/>
+      </w:pPr>
+      <w:proofErr w:type="spellStart"/>
+      <w:r>
+        <w:t>rr</w:t>
+      </w:r>
+      <w:proofErr w:type="spellEnd"/>
+      <w:r>
+        <w:rPr>
+          <w:noProof/>
+        </w:rPr>
+        <w:drawing>
+          <wp:inline distT="0" distB="0" distL="0" distR="0" wp14:anchorId="37E16348" wp14:editId="0DE76237">
+            <wp:extent cx="5731510" cy="1396365"/>
+            <wp:effectExtent l="0" t="0" r="2540" b="0"/>
+            <wp:docPr id="16" name="Picture 16"/>
+            <wp:cNvGraphicFramePr>
+              <a:graphicFrameLocks xmlns:a="http://schemas.openxmlformats.org/drawingml/2006/main" noChangeAspect="1"/>
+            </wp:cNvGraphicFramePr>
+            <a:graphic xmlns:a="http://schemas.openxmlformats.org/drawingml/2006/main">
+              <a:graphicData uri="http://schemas.openxmlformats.org/drawingml/2006/picture">
+                <pic:pic xmlns:pic="http://schemas.openxmlformats.org/drawingml/2006/picture">
+                  <pic:nvPicPr>
+                    <pic:cNvPr id="1" name=""/>
+                    <pic:cNvPicPr/>
+                  </pic:nvPicPr>
+                  <pic:blipFill>
+                    <a:blip r:embed="rId22"/>
+                    <a:stretch>
+                      <a:fillRect/>
+                    </a:stretch>
+                  </pic:blipFill>
+                  <pic:spPr>
+                    <a:xfrm>
+                      <a:off x="0" y="0"/>
+                      <a:ext cx="5731510" cy="1396365"/>
+                    </a:xfrm>
+                    <a:prstGeom prst="rect">
+                      <a:avLst/>
+                    </a:prstGeom>
+                  </pic:spPr>
+                </pic:pic>
+              </a:graphicData>
+            </a:graphic>
+          </wp:inline>
+        </w:drawing>
+      </w:r>
+    </w:p>
+    <w:p>
+      <w:pPr>
+        <w:ind w:left="50"/>
+      </w:pPr>
+      <w:r>
+        <w:t>The new state is passed to the store and the store will be updated.</w:t>
+      </w:r>
+    </w:p>
+    <w:p>
+      <w:pPr>
+        <w:ind w:left="50"/>
+      </w:pPr>
+      <w:r>
+        <w:t>Any components which are connected to the redux store will be re-rendered</w:t>
+      </w:r>
+    </w:p>
+    <w:p>
+      <w:pPr>
+        <w:ind w:left="50"/>
+      </w:pPr>
+    </w:p>
+    <w:p>
+      <w:pPr>
+        <w:ind w:left="50"/>
+      </w:pPr>
+    </w:p>
+    <w:p/>
+    <w:p/>
+    <w:p/>
+    <w:p/>
+    <w:p/>
+    <w:p/>
+    <w:p/>
+    <w:p/>
+    <w:p/>
+    <w:p/>
+    <w:p/>
+    <w:p/>
+    <w:p/>
+    <w:p/>
+    <w:p/>
+    <w:p/>
+    <w:p/>
+    <w:p/>
+    <w:p>
+      <w:r>
+        <w:lastRenderedPageBreak/>
+        <w:t>Building the react – redux development environment:</w:t>
+      </w:r>
+    </w:p>
+    <w:p>
+      <w:pPr>
+        <w:pStyle w:val="ListParagraph"/>
+        <w:numPr>
+          <w:ilvl w:val="0"/>
+          <w:numId w:val="1"/>
+        </w:numPr>
+      </w:pPr>
+      <w:r>
+        <w:t>Compile JSX</w:t>
+      </w:r>
+    </w:p>
+    <w:p>
+      <w:pPr>
+        <w:pStyle w:val="ListParagraph"/>
+        <w:numPr>
+          <w:ilvl w:val="0"/>
+          <w:numId w:val="1"/>
+        </w:numPr>
+      </w:pPr>
+      <w:proofErr w:type="spellStart"/>
+      <w:r>
+        <w:t>Transpile</w:t>
+      </w:r>
+      <w:proofErr w:type="spellEnd"/>
+      <w:r>
+        <w:t xml:space="preserve"> JS</w:t>
+      </w:r>
+    </w:p>
+    <w:p>
+      <w:pPr>
+        <w:pStyle w:val="ListParagraph"/>
+        <w:numPr>
+          <w:ilvl w:val="0"/>
+          <w:numId w:val="1"/>
+        </w:numPr>
+      </w:pPr>
+      <w:r>
+        <w:t>Linting the JS</w:t>
+      </w:r>
+    </w:p>
+    <w:p>
+      <w:pPr>
+        <w:pStyle w:val="ListParagraph"/>
+        <w:numPr>
+          <w:ilvl w:val="0"/>
+          <w:numId w:val="1"/>
+        </w:numPr>
+      </w:pPr>
+      <w:r>
+        <w:t>Generate index.html</w:t>
+      </w:r>
+    </w:p>
+    <w:p>
+      <w:pPr>
+        <w:pStyle w:val="ListParagraph"/>
+        <w:numPr>
+          <w:ilvl w:val="0"/>
+          <w:numId w:val="1"/>
+        </w:numPr>
+      </w:pPr>
+      <w:r>
+        <w:t>Reload on save</w:t>
+      </w:r>
+    </w:p>
+    <w:p>
+      <w:pPr>
+        <w:pStyle w:val="ListParagraph"/>
+        <w:numPr>
+          <w:ilvl w:val="0"/>
+          <w:numId w:val="1"/>
+        </w:numPr>
+      </w:pPr>
+      <w:r>
+        <w:t>Handle everything by the help of one command</w:t>
+      </w:r>
+    </w:p>
+    <w:p/>
+    <w:p>
+      <w:r>
+        <w:t>The container components vs the presentational components:</w:t>
+      </w:r>
+    </w:p>
+    <w:p>
+      <w:pPr>
+        <w:pStyle w:val="ListParagraph"/>
+        <w:numPr>
+          <w:ilvl w:val="0"/>
+          <w:numId w:val="1"/>
+        </w:numPr>
+      </w:pPr>
+      <w:r>
+        <w:t>The container components are concerned with the behaviour and data and actions and they mostly don’t focus on the UI</w:t>
+      </w:r>
+    </w:p>
+    <w:p>
+      <w:pPr>
+        <w:pStyle w:val="ListParagraph"/>
+        <w:numPr>
+          <w:ilvl w:val="0"/>
+          <w:numId w:val="1"/>
+        </w:numPr>
+      </w:pPr>
+      <w:r>
+        <w:t>The containers in the redux can be created by the help of the function redux connect.</w:t>
+      </w:r>
+    </w:p>
+    <w:p>
+      <w:pPr>
+        <w:pStyle w:val="ListParagraph"/>
+        <w:numPr>
+          <w:ilvl w:val="0"/>
+          <w:numId w:val="1"/>
+        </w:numPr>
+      </w:pPr>
+      <w:r>
+        <w:t xml:space="preserve">The presentational components are pure dumb and they don’t focus on the data and mainly focus on the presentation </w:t>
+      </w:r>
+    </w:p>
+    <w:p/>
+    <w:p>
+      <w:pPr>
+        <w:pStyle w:val="ListParagraph"/>
+        <w:numPr>
+          <w:ilvl w:val="0"/>
+          <w:numId w:val="1"/>
+        </w:numPr>
+      </w:pPr>
+      <w:r>
+        <w:t>The container components send the data and actions down to the presentational components</w:t>
+      </w:r>
+    </w:p>
+    <w:p>
+      <w:pPr>
+        <w:pStyle w:val="ListParagraph"/>
+        <w:numPr>
+          <w:ilvl w:val="0"/>
+          <w:numId w:val="1"/>
+        </w:numPr>
+      </w:pPr>
+      <w:r>
+        <w:t>The presentational receive the data and actions via props to itself.</w:t>
+      </w:r>
+    </w:p>
+    <w:p>
+      <w:pPr>
+        <w:pStyle w:val="ListParagraph"/>
+        <w:ind w:left="410"/>
+      </w:pPr>
+    </w:p>
+    <w:p>
+      <w:pPr>
+        <w:pStyle w:val="ListParagraph"/>
+        <w:numPr>
+          <w:ilvl w:val="0"/>
+          <w:numId w:val="1"/>
+        </w:numPr>
+      </w:pPr>
+      <w:r>
+        <w:t xml:space="preserve"> The containers know about the redux implementation whereas the presentation components do not know anything about the redux.</w:t>
+      </w:r>
+    </w:p>
+    <w:p>
+      <w:pPr>
+        <w:pStyle w:val="ListParagraph"/>
+      </w:pPr>
+    </w:p>
+    <w:p>
+      <w:pPr>
+        <w:pStyle w:val="ListParagraph"/>
+        <w:numPr>
+          <w:ilvl w:val="0"/>
+          <w:numId w:val="1"/>
+        </w:numPr>
+      </w:pPr>
+      <w:r>
+        <w:t>The container components are stateful and they contain some state whereas the presentation components don’t</w:t>
+      </w:r>
       <w:bookmarkStart w:id="0" w:name="_GoBack"/>
       <w:bookmarkEnd w:id="0"/>
-    </w:p>
-    <w:p/>
-    <w:p/>
-    <w:p/>
-    <w:p/>
-    <w:p/>
-    <w:p/>
-    <w:p/>
-    <w:p/>
-    <w:p/>
-    <w:p/>
-    <w:p/>
-    <w:p/>
-    <w:p/>
-    <w:p/>
-    <w:p/>
-    <w:p/>
-    <w:p>
-      <w:proofErr w:type="spellStart"/>
-      <w:r>
-        <w:t>dwd</w:t>
-      </w:r>
-      <w:proofErr w:type="spellEnd"/>
+      <w:r>
+        <w:t xml:space="preserve"> contain any sort of state.</w:t>
+      </w:r>
+    </w:p>
+    <w:p>
+      <w:pPr>
+        <w:pStyle w:val="ListParagraph"/>
+      </w:pPr>
+    </w:p>
+    <w:p>
+      <w:pPr>
+        <w:pStyle w:val="ListParagraph"/>
+        <w:numPr>
+          <w:ilvl w:val="0"/>
+          <w:numId w:val="1"/>
+        </w:numPr>
+      </w:pPr>
     </w:p>
     <w:sectPr>
-      <w:headerReference w:type="default" r:id="rId12"/>
+      <w:headerReference w:type="default" r:id="rId23"/>
       <w:pgSz w:w="11906" w:h="16838"/>
       <w:pgMar w:top="1440" w:right="1440" w:bottom="1440" w:left="1440" w:header="708" w:footer="708" w:gutter="0"/>
       <w:cols w:space="708"/>

</xml_diff>